<commit_message>
added initial pages added code explanation for dimension objects added screenshots as a proof that the code is running as intended
</commit_message>
<xml_diff>
--- a/Analiza.docx
+++ b/Analiza.docx
@@ -3,7 +3,987 @@
 <w:document xmlns:wpc="http://schemas.microsoft.com/office/word/2010/wordprocessingCanvas" xmlns:mc="http://schemas.openxmlformats.org/markup-compatibility/2006" xmlns:o="urn:schemas-microsoft-com:office:office" xmlns:r="http://schemas.openxmlformats.org/officeDocument/2006/relationships" xmlns:m="http://schemas.openxmlformats.org/officeDocument/2006/math" xmlns:v="urn:schemas-microsoft-com:vml" xmlns:wp14="http://schemas.microsoft.com/office/word/2010/wordprocessingDrawing" xmlns:wp="http://schemas.openxmlformats.org/drawingml/2006/wordprocessingDrawing" xmlns:w10="urn:schemas-microsoft-com:office:word" xmlns:w="http://schemas.openxmlformats.org/wordprocessingml/2006/main" xmlns:w14="http://schemas.microsoft.com/office/word/2010/wordml" xmlns:w15="http://schemas.microsoft.com/office/word/2012/wordml" xmlns:wpg="http://schemas.microsoft.com/office/word/2010/wordprocessingGroup" xmlns:wpi="http://schemas.microsoft.com/office/word/2010/wordprocessingInk" xmlns:wne="http://schemas.microsoft.com/office/word/2006/wordml" xmlns:wps="http://schemas.microsoft.com/office/word/2010/wordprocessingShape" mc:Ignorable="w14 w15 wp14">
   <w:body>
     <w:p>
-      <w:r>
+      <w:pPr>
+        <w:pStyle w:val="paragraph"/>
+        <w:spacing w:before="0" w:beforeAutospacing="0" w:after="0" w:afterAutospacing="0"/>
+        <w:jc w:val="center"/>
+        <w:textAlignment w:val="baseline"/>
+        <w:rPr>
+          <w:rFonts w:ascii="Segoe UI" w:hAnsi="Segoe UI" w:cs="Segoe UI"/>
+          <w:sz w:val="18"/>
+          <w:szCs w:val="18"/>
+        </w:rPr>
+      </w:pPr>
+      <w:r>
+        <w:rPr>
+          <w:rStyle w:val="normaltextrun"/>
+          <w:rFonts w:ascii="Arial" w:hAnsi="Arial" w:cs="Arial"/>
+          <w:color w:val="000000"/>
+          <w:sz w:val="32"/>
+          <w:szCs w:val="32"/>
+          <w:lang w:val="en-GB"/>
+        </w:rPr>
+        <w:t>UNIVERSITATEA DIN BUCUREȘTI</w:t>
+      </w:r>
+      <w:r>
+        <w:rPr>
+          <w:rStyle w:val="eop"/>
+          <w:rFonts w:ascii="Arial" w:hAnsi="Arial" w:cs="Arial"/>
+          <w:color w:val="000000"/>
+          <w:sz w:val="32"/>
+          <w:szCs w:val="32"/>
+        </w:rPr>
+        <w:t> </w:t>
+      </w:r>
+    </w:p>
+    <w:p>
+      <w:pPr>
+        <w:pStyle w:val="paragraph"/>
+        <w:spacing w:before="0" w:beforeAutospacing="0" w:after="0" w:afterAutospacing="0"/>
+        <w:jc w:val="center"/>
+        <w:textAlignment w:val="baseline"/>
+        <w:rPr>
+          <w:rFonts w:ascii="Segoe UI" w:hAnsi="Segoe UI" w:cs="Segoe UI"/>
+          <w:sz w:val="18"/>
+          <w:szCs w:val="18"/>
+        </w:rPr>
+      </w:pPr>
+      <w:r>
+        <w:rPr>
+          <w:rStyle w:val="normaltextrun"/>
+          <w:rFonts w:ascii="Arial" w:hAnsi="Arial" w:cs="Arial"/>
+          <w:color w:val="000000"/>
+          <w:sz w:val="32"/>
+          <w:szCs w:val="32"/>
+          <w:lang w:val="en-GB"/>
+        </w:rPr>
+        <w:t>FACULTATEA DE MATEMATICĂ ȘI INFORMATICĂ</w:t>
+      </w:r>
+      <w:r>
+        <w:rPr>
+          <w:rStyle w:val="eop"/>
+          <w:rFonts w:ascii="Arial" w:hAnsi="Arial" w:cs="Arial"/>
+          <w:color w:val="000000"/>
+          <w:sz w:val="32"/>
+          <w:szCs w:val="32"/>
+        </w:rPr>
+        <w:t> </w:t>
+      </w:r>
+    </w:p>
+    <w:p>
+      <w:pPr>
+        <w:pStyle w:val="paragraph"/>
+        <w:spacing w:before="0" w:beforeAutospacing="0" w:after="0" w:afterAutospacing="0"/>
+        <w:jc w:val="center"/>
+        <w:textAlignment w:val="baseline"/>
+        <w:rPr>
+          <w:rFonts w:ascii="Segoe UI" w:hAnsi="Segoe UI" w:cs="Segoe UI"/>
+          <w:sz w:val="18"/>
+          <w:szCs w:val="18"/>
+        </w:rPr>
+      </w:pPr>
+      <w:r>
+        <w:rPr>
+          <w:rStyle w:val="normaltextrun"/>
+          <w:rFonts w:ascii="Arial" w:hAnsi="Arial" w:cs="Arial"/>
+          <w:color w:val="000000"/>
+          <w:sz w:val="32"/>
+          <w:szCs w:val="32"/>
+          <w:lang w:val="en-GB"/>
+        </w:rPr>
+        <w:t>SPECIALIZAREA INFORMATICĂ</w:t>
+      </w:r>
+      <w:r>
+        <w:rPr>
+          <w:rStyle w:val="eop"/>
+          <w:rFonts w:ascii="Arial" w:hAnsi="Arial" w:cs="Arial"/>
+          <w:color w:val="000000"/>
+          <w:sz w:val="32"/>
+          <w:szCs w:val="32"/>
+        </w:rPr>
+        <w:t> </w:t>
+      </w:r>
+    </w:p>
+    <w:p>
+      <w:pPr>
+        <w:pStyle w:val="paragraph"/>
+        <w:spacing w:before="0" w:beforeAutospacing="0" w:after="0" w:afterAutospacing="0"/>
+        <w:textAlignment w:val="baseline"/>
+        <w:rPr>
+          <w:rFonts w:ascii="Segoe UI" w:hAnsi="Segoe UI" w:cs="Segoe UI"/>
+          <w:sz w:val="18"/>
+          <w:szCs w:val="18"/>
+        </w:rPr>
+      </w:pPr>
+      <w:r>
+        <w:rPr>
+          <w:rStyle w:val="bcx9"/>
+          <w:rFonts w:ascii="Calibri" w:hAnsi="Calibri" w:cs="Calibri"/>
+          <w:sz w:val="22"/>
+          <w:szCs w:val="22"/>
+        </w:rPr>
+        <w:t> </w:t>
+      </w:r>
+      <w:r>
+        <w:rPr>
+          <w:rFonts w:ascii="Calibri" w:hAnsi="Calibri" w:cs="Calibri"/>
+          <w:sz w:val="22"/>
+          <w:szCs w:val="22"/>
+        </w:rPr>
+        <w:br/>
+      </w:r>
+      <w:r>
+        <w:rPr>
+          <w:rStyle w:val="bcx9"/>
+          <w:rFonts w:ascii="Calibri" w:hAnsi="Calibri" w:cs="Calibri"/>
+          <w:sz w:val="22"/>
+          <w:szCs w:val="22"/>
+        </w:rPr>
+        <w:t> </w:t>
+      </w:r>
+      <w:r>
+        <w:rPr>
+          <w:rFonts w:ascii="Calibri" w:hAnsi="Calibri" w:cs="Calibri"/>
+          <w:sz w:val="22"/>
+          <w:szCs w:val="22"/>
+        </w:rPr>
+        <w:br/>
+      </w:r>
+      <w:r>
+        <w:rPr>
+          <w:rStyle w:val="bcx9"/>
+          <w:rFonts w:ascii="Calibri" w:hAnsi="Calibri" w:cs="Calibri"/>
+          <w:sz w:val="22"/>
+          <w:szCs w:val="22"/>
+        </w:rPr>
+        <w:t> </w:t>
+      </w:r>
+      <w:r>
+        <w:rPr>
+          <w:rFonts w:ascii="Calibri" w:hAnsi="Calibri" w:cs="Calibri"/>
+          <w:sz w:val="22"/>
+          <w:szCs w:val="22"/>
+        </w:rPr>
+        <w:br/>
+      </w:r>
+      <w:r>
+        <w:rPr>
+          <w:rStyle w:val="eop"/>
+          <w:rFonts w:ascii="Calibri" w:hAnsi="Calibri" w:cs="Calibri"/>
+          <w:color w:val="000000"/>
+          <w:sz w:val="22"/>
+          <w:szCs w:val="22"/>
+        </w:rPr>
+        <w:t> </w:t>
+      </w:r>
+    </w:p>
+    <w:p>
+      <w:pPr>
+        <w:pStyle w:val="paragraph"/>
+        <w:spacing w:before="0" w:beforeAutospacing="0" w:after="0" w:afterAutospacing="0"/>
+        <w:jc w:val="center"/>
+        <w:textAlignment w:val="baseline"/>
+        <w:rPr>
+          <w:rStyle w:val="bcx9"/>
+          <w:rFonts w:ascii="Calibri" w:hAnsi="Calibri" w:cs="Calibri"/>
+          <w:sz w:val="22"/>
+          <w:szCs w:val="22"/>
+        </w:rPr>
+      </w:pPr>
+      <w:r>
+        <w:rPr>
+          <w:rStyle w:val="normaltextrun"/>
+          <w:rFonts w:ascii="Arial" w:hAnsi="Arial" w:cs="Arial"/>
+          <w:b/>
+          <w:bCs/>
+          <w:color w:val="000000"/>
+          <w:sz w:val="40"/>
+          <w:szCs w:val="40"/>
+          <w:lang w:val="en-GB"/>
+        </w:rPr>
+        <w:t>DATA WAREHOUSE &amp; BUSINESS INTELLIGENCE</w:t>
+      </w:r>
+      <w:r>
+        <w:rPr>
+          <w:rStyle w:val="eop"/>
+          <w:rFonts w:ascii="Arial" w:hAnsi="Arial" w:cs="Arial"/>
+          <w:color w:val="000000"/>
+          <w:sz w:val="40"/>
+          <w:szCs w:val="40"/>
+        </w:rPr>
+        <w:t> </w:t>
+      </w:r>
+      <w:r>
+        <w:rPr>
+          <w:rStyle w:val="bcx9"/>
+          <w:rFonts w:ascii="Calibri" w:hAnsi="Calibri" w:cs="Calibri"/>
+          <w:sz w:val="22"/>
+          <w:szCs w:val="22"/>
+        </w:rPr>
+        <w:t> </w:t>
+      </w:r>
+      <w:r>
+        <w:rPr>
+          <w:rFonts w:ascii="Calibri" w:hAnsi="Calibri" w:cs="Calibri"/>
+          <w:sz w:val="22"/>
+          <w:szCs w:val="22"/>
+        </w:rPr>
+        <w:br/>
+      </w:r>
+      <w:r>
+        <w:rPr>
+          <w:rStyle w:val="bcx9"/>
+          <w:rFonts w:ascii="Arial" w:hAnsi="Arial" w:cs="Arial"/>
+          <w:b/>
+          <w:sz w:val="40"/>
+          <w:szCs w:val="40"/>
+        </w:rPr>
+        <w:t xml:space="preserve"> - </w:t>
+      </w:r>
+      <w:r>
+        <w:rPr>
+          <w:rStyle w:val="bcx9"/>
+          <w:rFonts w:ascii="Arial" w:hAnsi="Arial" w:cs="Arial"/>
+          <w:b/>
+          <w:sz w:val="40"/>
+          <w:szCs w:val="40"/>
+        </w:rPr>
+        <w:t>ANALIZA</w:t>
+      </w:r>
+      <w:bookmarkStart w:id="0" w:name="_GoBack"/>
+      <w:bookmarkEnd w:id="0"/>
+      <w:r>
+        <w:rPr>
+          <w:rStyle w:val="bcx9"/>
+          <w:rFonts w:ascii="Arial" w:hAnsi="Arial" w:cs="Arial"/>
+          <w:b/>
+          <w:sz w:val="40"/>
+          <w:szCs w:val="40"/>
+        </w:rPr>
+        <w:t xml:space="preserve"> </w:t>
+      </w:r>
+      <w:r>
+        <w:rPr>
+          <w:rStyle w:val="bcx9"/>
+          <w:rFonts w:ascii="Arial" w:hAnsi="Arial" w:cs="Arial"/>
+          <w:b/>
+          <w:sz w:val="40"/>
+          <w:szCs w:val="40"/>
+        </w:rPr>
+        <w:t>-</w:t>
+      </w:r>
+    </w:p>
+    <w:p>
+      <w:pPr>
+        <w:pStyle w:val="paragraph"/>
+        <w:spacing w:before="0" w:beforeAutospacing="0" w:after="0" w:afterAutospacing="0"/>
+        <w:jc w:val="center"/>
+        <w:textAlignment w:val="baseline"/>
+        <w:rPr>
+          <w:rStyle w:val="bcx9"/>
+          <w:rFonts w:ascii="Calibri" w:hAnsi="Calibri" w:cs="Calibri"/>
+          <w:sz w:val="22"/>
+          <w:szCs w:val="22"/>
+        </w:rPr>
+      </w:pPr>
+    </w:p>
+    <w:p>
+      <w:pPr>
+        <w:pStyle w:val="paragraph"/>
+        <w:spacing w:before="0" w:beforeAutospacing="0" w:after="0" w:afterAutospacing="0"/>
+        <w:jc w:val="center"/>
+        <w:textAlignment w:val="baseline"/>
+        <w:rPr>
+          <w:rStyle w:val="bcx9"/>
+          <w:rFonts w:ascii="Calibri" w:hAnsi="Calibri" w:cs="Calibri"/>
+          <w:sz w:val="22"/>
+          <w:szCs w:val="22"/>
+        </w:rPr>
+      </w:pPr>
+    </w:p>
+    <w:p>
+      <w:pPr>
+        <w:pStyle w:val="paragraph"/>
+        <w:spacing w:before="0" w:beforeAutospacing="0" w:after="0" w:afterAutospacing="0"/>
+        <w:jc w:val="center"/>
+        <w:textAlignment w:val="baseline"/>
+        <w:rPr>
+          <w:rStyle w:val="bcx9"/>
+          <w:rFonts w:ascii="Calibri" w:hAnsi="Calibri" w:cs="Calibri"/>
+          <w:sz w:val="22"/>
+          <w:szCs w:val="22"/>
+        </w:rPr>
+      </w:pPr>
+    </w:p>
+    <w:p>
+      <w:pPr>
+        <w:pStyle w:val="paragraph"/>
+        <w:spacing w:before="0" w:beforeAutospacing="0" w:after="0" w:afterAutospacing="0"/>
+        <w:jc w:val="center"/>
+        <w:textAlignment w:val="baseline"/>
+        <w:rPr>
+          <w:rStyle w:val="bcx9"/>
+          <w:rFonts w:ascii="Calibri" w:hAnsi="Calibri" w:cs="Calibri"/>
+          <w:sz w:val="22"/>
+          <w:szCs w:val="22"/>
+        </w:rPr>
+      </w:pPr>
+    </w:p>
+    <w:p>
+      <w:pPr>
+        <w:pStyle w:val="paragraph"/>
+        <w:spacing w:before="0" w:beforeAutospacing="0" w:after="0" w:afterAutospacing="0"/>
+        <w:jc w:val="center"/>
+        <w:textAlignment w:val="baseline"/>
+        <w:rPr>
+          <w:rStyle w:val="bcx9"/>
+          <w:rFonts w:ascii="Calibri" w:hAnsi="Calibri" w:cs="Calibri"/>
+          <w:sz w:val="22"/>
+          <w:szCs w:val="22"/>
+        </w:rPr>
+      </w:pPr>
+    </w:p>
+    <w:p>
+      <w:pPr>
+        <w:pStyle w:val="paragraph"/>
+        <w:spacing w:before="0" w:beforeAutospacing="0" w:after="0" w:afterAutospacing="0"/>
+        <w:jc w:val="center"/>
+        <w:textAlignment w:val="baseline"/>
+        <w:rPr>
+          <w:rStyle w:val="bcx9"/>
+          <w:rFonts w:ascii="Calibri" w:hAnsi="Calibri" w:cs="Calibri"/>
+          <w:sz w:val="22"/>
+          <w:szCs w:val="22"/>
+        </w:rPr>
+      </w:pPr>
+    </w:p>
+    <w:p>
+      <w:pPr>
+        <w:pStyle w:val="paragraph"/>
+        <w:spacing w:before="0" w:beforeAutospacing="0" w:after="0" w:afterAutospacing="0"/>
+        <w:jc w:val="center"/>
+        <w:textAlignment w:val="baseline"/>
+        <w:rPr>
+          <w:rStyle w:val="bcx9"/>
+          <w:rFonts w:ascii="Calibri" w:hAnsi="Calibri" w:cs="Calibri"/>
+          <w:sz w:val="22"/>
+          <w:szCs w:val="22"/>
+        </w:rPr>
+      </w:pPr>
+    </w:p>
+    <w:p>
+      <w:pPr>
+        <w:pStyle w:val="paragraph"/>
+        <w:spacing w:before="0" w:beforeAutospacing="0" w:after="0" w:afterAutospacing="0"/>
+        <w:jc w:val="center"/>
+        <w:textAlignment w:val="baseline"/>
+        <w:rPr>
+          <w:rStyle w:val="bcx9"/>
+          <w:rFonts w:ascii="Calibri" w:hAnsi="Calibri" w:cs="Calibri"/>
+          <w:sz w:val="22"/>
+          <w:szCs w:val="22"/>
+        </w:rPr>
+      </w:pPr>
+    </w:p>
+    <w:p>
+      <w:pPr>
+        <w:pStyle w:val="paragraph"/>
+        <w:spacing w:before="0" w:beforeAutospacing="0" w:after="0" w:afterAutospacing="0"/>
+        <w:jc w:val="center"/>
+        <w:textAlignment w:val="baseline"/>
+        <w:rPr>
+          <w:rStyle w:val="bcx9"/>
+          <w:rFonts w:ascii="Calibri" w:hAnsi="Calibri" w:cs="Calibri"/>
+          <w:sz w:val="22"/>
+          <w:szCs w:val="22"/>
+        </w:rPr>
+      </w:pPr>
+    </w:p>
+    <w:p>
+      <w:pPr>
+        <w:pStyle w:val="paragraph"/>
+        <w:spacing w:before="0" w:beforeAutospacing="0" w:after="0" w:afterAutospacing="0"/>
+        <w:jc w:val="center"/>
+        <w:textAlignment w:val="baseline"/>
+        <w:rPr>
+          <w:rStyle w:val="bcx9"/>
+          <w:rFonts w:ascii="Calibri" w:hAnsi="Calibri" w:cs="Calibri"/>
+          <w:sz w:val="22"/>
+          <w:szCs w:val="22"/>
+        </w:rPr>
+      </w:pPr>
+    </w:p>
+    <w:p>
+      <w:pPr>
+        <w:pStyle w:val="paragraph"/>
+        <w:spacing w:before="0" w:beforeAutospacing="0" w:after="0" w:afterAutospacing="0"/>
+        <w:jc w:val="center"/>
+        <w:textAlignment w:val="baseline"/>
+        <w:rPr>
+          <w:rStyle w:val="bcx9"/>
+          <w:rFonts w:ascii="Calibri" w:hAnsi="Calibri" w:cs="Calibri"/>
+          <w:sz w:val="22"/>
+          <w:szCs w:val="22"/>
+        </w:rPr>
+      </w:pPr>
+    </w:p>
+    <w:p>
+      <w:pPr>
+        <w:pStyle w:val="paragraph"/>
+        <w:spacing w:before="0" w:beforeAutospacing="0" w:after="0" w:afterAutospacing="0"/>
+        <w:jc w:val="center"/>
+        <w:textAlignment w:val="baseline"/>
+        <w:rPr>
+          <w:rStyle w:val="bcx9"/>
+          <w:rFonts w:ascii="Calibri" w:hAnsi="Calibri" w:cs="Calibri"/>
+          <w:sz w:val="22"/>
+          <w:szCs w:val="22"/>
+        </w:rPr>
+      </w:pPr>
+    </w:p>
+    <w:p>
+      <w:pPr>
+        <w:pStyle w:val="paragraph"/>
+        <w:spacing w:before="0" w:beforeAutospacing="0" w:after="0" w:afterAutospacing="0"/>
+        <w:jc w:val="center"/>
+        <w:textAlignment w:val="baseline"/>
+        <w:rPr>
+          <w:rFonts w:ascii="Segoe UI" w:hAnsi="Segoe UI" w:cs="Segoe UI"/>
+          <w:sz w:val="18"/>
+          <w:szCs w:val="18"/>
+        </w:rPr>
+      </w:pPr>
+      <w:r>
+        <w:rPr>
+          <w:rFonts w:ascii="Calibri" w:hAnsi="Calibri" w:cs="Calibri"/>
+          <w:sz w:val="22"/>
+          <w:szCs w:val="22"/>
+        </w:rPr>
+        <w:br/>
+      </w:r>
+      <w:r>
+        <w:rPr>
+          <w:rStyle w:val="eop"/>
+          <w:rFonts w:ascii="Calibri" w:hAnsi="Calibri" w:cs="Calibri"/>
+          <w:color w:val="000000"/>
+          <w:sz w:val="22"/>
+          <w:szCs w:val="22"/>
+        </w:rPr>
+        <w:t> </w:t>
+      </w:r>
+    </w:p>
+    <w:p>
+      <w:pPr>
+        <w:pStyle w:val="paragraph"/>
+        <w:spacing w:before="0" w:beforeAutospacing="0" w:after="0" w:afterAutospacing="0"/>
+        <w:jc w:val="center"/>
+        <w:textAlignment w:val="baseline"/>
+        <w:rPr>
+          <w:rStyle w:val="eop"/>
+          <w:rFonts w:ascii="Arial" w:hAnsi="Arial" w:cs="Arial"/>
+          <w:color w:val="000000"/>
+          <w:sz w:val="36"/>
+          <w:szCs w:val="36"/>
+        </w:rPr>
+      </w:pPr>
+      <w:proofErr w:type="spellStart"/>
+      <w:r>
+        <w:rPr>
+          <w:rStyle w:val="normaltextrun"/>
+          <w:rFonts w:ascii="Arial" w:hAnsi="Arial" w:cs="Arial"/>
+          <w:color w:val="000000"/>
+          <w:sz w:val="36"/>
+          <w:szCs w:val="36"/>
+          <w:lang w:val="en-GB"/>
+        </w:rPr>
+        <w:t>Autor</w:t>
+      </w:r>
+      <w:proofErr w:type="spellEnd"/>
+      <w:r>
+        <w:rPr>
+          <w:rStyle w:val="eop"/>
+          <w:rFonts w:ascii="Arial" w:hAnsi="Arial" w:cs="Arial"/>
+          <w:color w:val="000000"/>
+          <w:sz w:val="36"/>
+          <w:szCs w:val="36"/>
+        </w:rPr>
+        <w:t> </w:t>
+      </w:r>
+    </w:p>
+    <w:p>
+      <w:pPr>
+        <w:pStyle w:val="paragraph"/>
+        <w:spacing w:before="0" w:beforeAutospacing="0" w:after="0" w:afterAutospacing="0"/>
+        <w:jc w:val="center"/>
+        <w:textAlignment w:val="baseline"/>
+        <w:rPr>
+          <w:rStyle w:val="eop"/>
+          <w:rFonts w:ascii="Arial" w:hAnsi="Arial" w:cs="Arial"/>
+          <w:color w:val="000000"/>
+          <w:sz w:val="28"/>
+          <w:szCs w:val="28"/>
+        </w:rPr>
+      </w:pPr>
+      <w:r>
+        <w:rPr>
+          <w:rStyle w:val="eop"/>
+          <w:rFonts w:ascii="Arial" w:hAnsi="Arial" w:cs="Arial"/>
+          <w:color w:val="000000"/>
+          <w:sz w:val="28"/>
+          <w:szCs w:val="28"/>
+        </w:rPr>
+        <w:t xml:space="preserve">Tiberius </w:t>
+      </w:r>
+      <w:proofErr w:type="spellStart"/>
+      <w:r>
+        <w:rPr>
+          <w:rStyle w:val="eop"/>
+          <w:rFonts w:ascii="Arial" w:hAnsi="Arial" w:cs="Arial"/>
+          <w:color w:val="000000"/>
+          <w:sz w:val="28"/>
+          <w:szCs w:val="28"/>
+        </w:rPr>
+        <w:t>Coman</w:t>
+      </w:r>
+      <w:proofErr w:type="spellEnd"/>
+    </w:p>
+    <w:p>
+      <w:pPr>
+        <w:pStyle w:val="paragraph"/>
+        <w:spacing w:before="0" w:beforeAutospacing="0" w:after="0" w:afterAutospacing="0"/>
+        <w:jc w:val="center"/>
+        <w:textAlignment w:val="baseline"/>
+        <w:rPr>
+          <w:rStyle w:val="eop"/>
+          <w:rFonts w:ascii="Arial" w:hAnsi="Arial" w:cs="Arial"/>
+          <w:color w:val="000000"/>
+          <w:sz w:val="28"/>
+          <w:szCs w:val="28"/>
+        </w:rPr>
+      </w:pPr>
+      <w:r>
+        <w:rPr>
+          <w:rStyle w:val="eop"/>
+          <w:rFonts w:ascii="Arial" w:hAnsi="Arial" w:cs="Arial"/>
+          <w:color w:val="000000"/>
+          <w:sz w:val="28"/>
+          <w:szCs w:val="28"/>
+        </w:rPr>
+        <w:t xml:space="preserve">George </w:t>
+      </w:r>
+      <w:proofErr w:type="spellStart"/>
+      <w:r>
+        <w:rPr>
+          <w:rStyle w:val="eop"/>
+          <w:rFonts w:ascii="Arial" w:hAnsi="Arial" w:cs="Arial"/>
+          <w:color w:val="000000"/>
+          <w:sz w:val="28"/>
+          <w:szCs w:val="28"/>
+        </w:rPr>
+        <w:t>Banica</w:t>
+      </w:r>
+      <w:proofErr w:type="spellEnd"/>
+    </w:p>
+    <w:p>
+      <w:pPr>
+        <w:pStyle w:val="paragraph"/>
+        <w:spacing w:before="0" w:beforeAutospacing="0" w:after="0" w:afterAutospacing="0"/>
+        <w:jc w:val="center"/>
+        <w:textAlignment w:val="baseline"/>
+        <w:rPr>
+          <w:rStyle w:val="eop"/>
+          <w:rFonts w:ascii="Arial" w:hAnsi="Arial" w:cs="Arial"/>
+          <w:color w:val="000000"/>
+          <w:sz w:val="28"/>
+          <w:szCs w:val="28"/>
+        </w:rPr>
+      </w:pPr>
+      <w:r>
+        <w:rPr>
+          <w:rStyle w:val="eop"/>
+          <w:rFonts w:ascii="Arial" w:hAnsi="Arial" w:cs="Arial"/>
+          <w:color w:val="000000"/>
+          <w:sz w:val="28"/>
+          <w:szCs w:val="28"/>
+        </w:rPr>
+        <w:t>Daniela Alexandra Constantin</w:t>
+      </w:r>
+    </w:p>
+    <w:p>
+      <w:pPr>
+        <w:pStyle w:val="paragraph"/>
+        <w:spacing w:before="0" w:beforeAutospacing="0" w:after="0" w:afterAutospacing="0"/>
+        <w:jc w:val="center"/>
+        <w:textAlignment w:val="baseline"/>
+        <w:rPr>
+          <w:rStyle w:val="eop"/>
+          <w:rFonts w:ascii="Arial" w:hAnsi="Arial" w:cs="Arial"/>
+          <w:color w:val="000000"/>
+          <w:sz w:val="28"/>
+          <w:szCs w:val="28"/>
+        </w:rPr>
+      </w:pPr>
+      <w:r>
+        <w:rPr>
+          <w:rStyle w:val="eop"/>
+          <w:rFonts w:ascii="Arial" w:hAnsi="Arial" w:cs="Arial"/>
+          <w:color w:val="000000"/>
+          <w:sz w:val="28"/>
+          <w:szCs w:val="28"/>
+        </w:rPr>
+        <w:t xml:space="preserve">Sebastian </w:t>
+      </w:r>
+      <w:proofErr w:type="spellStart"/>
+      <w:r>
+        <w:rPr>
+          <w:rStyle w:val="eop"/>
+          <w:rFonts w:ascii="Arial" w:hAnsi="Arial" w:cs="Arial"/>
+          <w:color w:val="000000"/>
+          <w:sz w:val="28"/>
+          <w:szCs w:val="28"/>
+        </w:rPr>
+        <w:t>Alexandru</w:t>
+      </w:r>
+      <w:proofErr w:type="spellEnd"/>
+      <w:r>
+        <w:rPr>
+          <w:rStyle w:val="eop"/>
+          <w:rFonts w:ascii="Arial" w:hAnsi="Arial" w:cs="Arial"/>
+          <w:color w:val="000000"/>
+          <w:sz w:val="28"/>
+          <w:szCs w:val="28"/>
+        </w:rPr>
+        <w:t xml:space="preserve"> </w:t>
+      </w:r>
+      <w:proofErr w:type="spellStart"/>
+      <w:r>
+        <w:rPr>
+          <w:rStyle w:val="eop"/>
+          <w:rFonts w:ascii="Arial" w:hAnsi="Arial" w:cs="Arial"/>
+          <w:color w:val="000000"/>
+          <w:sz w:val="28"/>
+          <w:szCs w:val="28"/>
+        </w:rPr>
+        <w:t>Velciu</w:t>
+      </w:r>
+      <w:proofErr w:type="spellEnd"/>
+    </w:p>
+    <w:p>
+      <w:pPr>
+        <w:pStyle w:val="paragraph"/>
+        <w:spacing w:before="0" w:beforeAutospacing="0" w:after="0" w:afterAutospacing="0"/>
+        <w:textAlignment w:val="baseline"/>
+        <w:rPr>
+          <w:rStyle w:val="eop"/>
+          <w:rFonts w:ascii="Calibri" w:hAnsi="Calibri" w:cs="Calibri"/>
+          <w:color w:val="000000"/>
+          <w:sz w:val="22"/>
+          <w:szCs w:val="22"/>
+        </w:rPr>
+      </w:pPr>
+      <w:r>
+        <w:rPr>
+          <w:rStyle w:val="bcx9"/>
+          <w:rFonts w:ascii="Calibri" w:hAnsi="Calibri" w:cs="Calibri"/>
+          <w:sz w:val="22"/>
+          <w:szCs w:val="22"/>
+        </w:rPr>
+        <w:t> </w:t>
+      </w:r>
+      <w:r>
+        <w:rPr>
+          <w:rFonts w:ascii="Calibri" w:hAnsi="Calibri" w:cs="Calibri"/>
+          <w:sz w:val="22"/>
+          <w:szCs w:val="22"/>
+        </w:rPr>
+        <w:br/>
+      </w:r>
+    </w:p>
+    <w:p>
+      <w:pPr>
+        <w:pStyle w:val="paragraph"/>
+        <w:spacing w:before="0" w:beforeAutospacing="0" w:after="0" w:afterAutospacing="0"/>
+        <w:textAlignment w:val="baseline"/>
+        <w:rPr>
+          <w:rFonts w:ascii="Segoe UI" w:hAnsi="Segoe UI" w:cs="Segoe UI"/>
+          <w:sz w:val="18"/>
+          <w:szCs w:val="18"/>
+        </w:rPr>
+      </w:pPr>
+    </w:p>
+    <w:p>
+      <w:pPr>
+        <w:pStyle w:val="paragraph"/>
+        <w:spacing w:before="0" w:beforeAutospacing="0" w:after="0" w:afterAutospacing="0"/>
+        <w:jc w:val="center"/>
+        <w:textAlignment w:val="baseline"/>
+        <w:rPr>
+          <w:rFonts w:ascii="Segoe UI" w:hAnsi="Segoe UI" w:cs="Segoe UI"/>
+          <w:sz w:val="36"/>
+          <w:szCs w:val="36"/>
+        </w:rPr>
+      </w:pPr>
+      <w:proofErr w:type="spellStart"/>
+      <w:r>
+        <w:rPr>
+          <w:rStyle w:val="normaltextrun"/>
+          <w:rFonts w:ascii="Arial" w:hAnsi="Arial" w:cs="Arial"/>
+          <w:color w:val="000000"/>
+          <w:sz w:val="36"/>
+          <w:szCs w:val="36"/>
+          <w:lang w:val="en-GB"/>
+        </w:rPr>
+        <w:t>Profesor</w:t>
+      </w:r>
+      <w:proofErr w:type="spellEnd"/>
+      <w:r>
+        <w:rPr>
+          <w:rStyle w:val="normaltextrun"/>
+          <w:rFonts w:ascii="Arial" w:hAnsi="Arial" w:cs="Arial"/>
+          <w:color w:val="000000"/>
+          <w:sz w:val="36"/>
+          <w:szCs w:val="36"/>
+          <w:lang w:val="en-GB"/>
+        </w:rPr>
+        <w:t xml:space="preserve"> titular</w:t>
+      </w:r>
+      <w:r>
+        <w:rPr>
+          <w:rStyle w:val="eop"/>
+          <w:rFonts w:ascii="Arial" w:hAnsi="Arial" w:cs="Arial"/>
+          <w:color w:val="000000"/>
+          <w:sz w:val="36"/>
+          <w:szCs w:val="36"/>
+        </w:rPr>
+        <w:t> </w:t>
+      </w:r>
+    </w:p>
+    <w:p>
+      <w:pPr>
+        <w:pStyle w:val="paragraph"/>
+        <w:spacing w:before="0" w:beforeAutospacing="0" w:after="0" w:afterAutospacing="0"/>
+        <w:jc w:val="center"/>
+        <w:textAlignment w:val="baseline"/>
+        <w:rPr>
+          <w:rFonts w:ascii="Segoe UI" w:hAnsi="Segoe UI" w:cs="Segoe UI"/>
+          <w:sz w:val="18"/>
+          <w:szCs w:val="18"/>
+        </w:rPr>
+      </w:pPr>
+      <w:r>
+        <w:rPr>
+          <w:rStyle w:val="normaltextrun"/>
+          <w:rFonts w:ascii="Arial" w:hAnsi="Arial" w:cs="Arial"/>
+          <w:color w:val="000000"/>
+          <w:sz w:val="28"/>
+          <w:szCs w:val="28"/>
+          <w:lang w:val="en-GB"/>
+        </w:rPr>
+        <w:t xml:space="preserve">Lect. </w:t>
+      </w:r>
+      <w:proofErr w:type="spellStart"/>
+      <w:r>
+        <w:rPr>
+          <w:rStyle w:val="normaltextrun"/>
+          <w:rFonts w:ascii="Arial" w:hAnsi="Arial" w:cs="Arial"/>
+          <w:color w:val="000000"/>
+          <w:sz w:val="28"/>
+          <w:szCs w:val="28"/>
+          <w:lang w:val="en-GB"/>
+        </w:rPr>
+        <w:t>Dr.</w:t>
+      </w:r>
+      <w:proofErr w:type="spellEnd"/>
+      <w:r>
+        <w:rPr>
+          <w:rStyle w:val="normaltextrun"/>
+          <w:rFonts w:ascii="Arial" w:hAnsi="Arial" w:cs="Arial"/>
+          <w:color w:val="000000"/>
+          <w:sz w:val="28"/>
+          <w:szCs w:val="28"/>
+          <w:lang w:val="en-GB"/>
+        </w:rPr>
+        <w:t xml:space="preserve"> </w:t>
+      </w:r>
+      <w:r>
+        <w:rPr>
+          <w:rStyle w:val="normaltextrun"/>
+          <w:rFonts w:ascii="Arial" w:hAnsi="Arial" w:cs="Arial"/>
+          <w:color w:val="000000"/>
+          <w:sz w:val="28"/>
+          <w:szCs w:val="28"/>
+          <w:lang w:val="en-GB"/>
+        </w:rPr>
+        <w:t>GABRIELA MIHAI</w:t>
+      </w:r>
+    </w:p>
+    <w:p>
+      <w:pPr>
+        <w:pStyle w:val="paragraph"/>
+        <w:spacing w:before="0" w:beforeAutospacing="0" w:after="0" w:afterAutospacing="0"/>
+        <w:jc w:val="center"/>
+        <w:textAlignment w:val="baseline"/>
+        <w:rPr>
+          <w:rFonts w:ascii="Calibri" w:hAnsi="Calibri" w:cs="Calibri"/>
+          <w:sz w:val="22"/>
+          <w:szCs w:val="22"/>
+        </w:rPr>
+      </w:pPr>
+      <w:r>
+        <w:rPr>
+          <w:rStyle w:val="bcx9"/>
+          <w:rFonts w:ascii="Calibri" w:hAnsi="Calibri" w:cs="Calibri"/>
+          <w:sz w:val="22"/>
+          <w:szCs w:val="22"/>
+        </w:rPr>
+        <w:t> </w:t>
+      </w:r>
+      <w:r>
+        <w:rPr>
+          <w:rFonts w:ascii="Calibri" w:hAnsi="Calibri" w:cs="Calibri"/>
+          <w:sz w:val="22"/>
+          <w:szCs w:val="22"/>
+        </w:rPr>
+        <w:br/>
+      </w:r>
+      <w:r>
+        <w:rPr>
+          <w:rStyle w:val="bcx9"/>
+          <w:rFonts w:ascii="Calibri" w:hAnsi="Calibri" w:cs="Calibri"/>
+          <w:sz w:val="22"/>
+          <w:szCs w:val="22"/>
+        </w:rPr>
+        <w:t> </w:t>
+      </w:r>
+      <w:r>
+        <w:rPr>
+          <w:rFonts w:ascii="Calibri" w:hAnsi="Calibri" w:cs="Calibri"/>
+          <w:sz w:val="22"/>
+          <w:szCs w:val="22"/>
+        </w:rPr>
+        <w:br/>
+      </w:r>
+      <w:r>
+        <w:rPr>
+          <w:rStyle w:val="bcx9"/>
+          <w:rFonts w:ascii="Calibri" w:hAnsi="Calibri" w:cs="Calibri"/>
+          <w:sz w:val="22"/>
+          <w:szCs w:val="22"/>
+        </w:rPr>
+        <w:t> </w:t>
+      </w:r>
+    </w:p>
+    <w:p>
+      <w:pPr>
+        <w:pStyle w:val="paragraph"/>
+        <w:spacing w:before="0" w:beforeAutospacing="0" w:after="0" w:afterAutospacing="0"/>
+        <w:jc w:val="center"/>
+        <w:textAlignment w:val="baseline"/>
+        <w:rPr>
+          <w:rFonts w:ascii="Arial" w:hAnsi="Arial" w:cs="Arial"/>
+          <w:sz w:val="18"/>
+          <w:szCs w:val="18"/>
+        </w:rPr>
+      </w:pPr>
+      <w:r>
+        <w:rPr>
+          <w:rFonts w:ascii="Calibri" w:hAnsi="Calibri" w:cs="Calibri"/>
+          <w:sz w:val="22"/>
+          <w:szCs w:val="22"/>
+        </w:rPr>
+        <w:br/>
+      </w:r>
+      <w:r>
+        <w:rPr>
+          <w:rStyle w:val="bcx9"/>
+          <w:rFonts w:ascii="Calibri" w:hAnsi="Calibri" w:cs="Calibri"/>
+          <w:sz w:val="22"/>
+          <w:szCs w:val="22"/>
+        </w:rPr>
+        <w:t> </w:t>
+      </w:r>
+      <w:r>
+        <w:rPr>
+          <w:rFonts w:ascii="Calibri" w:hAnsi="Calibri" w:cs="Calibri"/>
+          <w:sz w:val="22"/>
+          <w:szCs w:val="22"/>
+        </w:rPr>
+        <w:br/>
+      </w:r>
+      <w:r>
+        <w:rPr>
+          <w:rStyle w:val="normaltextrun"/>
+          <w:rFonts w:ascii="Arial" w:hAnsi="Arial" w:cs="Arial"/>
+          <w:color w:val="000000"/>
+          <w:sz w:val="28"/>
+          <w:szCs w:val="28"/>
+          <w:lang w:val="en-GB"/>
+        </w:rPr>
+        <w:t>GRUPA 405</w:t>
+      </w:r>
+      <w:r>
+        <w:rPr>
+          <w:rStyle w:val="eop"/>
+          <w:rFonts w:ascii="Arial" w:hAnsi="Arial" w:cs="Arial"/>
+          <w:color w:val="000000"/>
+          <w:sz w:val="28"/>
+          <w:szCs w:val="28"/>
+        </w:rPr>
+        <w:t> </w:t>
+      </w:r>
+    </w:p>
+    <w:p>
+      <w:pPr>
+        <w:pStyle w:val="paragraph"/>
+        <w:spacing w:before="0" w:beforeAutospacing="0" w:after="0" w:afterAutospacing="0"/>
+        <w:jc w:val="center"/>
+        <w:textAlignment w:val="baseline"/>
+        <w:rPr>
+          <w:rStyle w:val="eop"/>
+          <w:rFonts w:ascii="Arial" w:hAnsi="Arial" w:cs="Arial"/>
+          <w:color w:val="000000"/>
+          <w:sz w:val="32"/>
+          <w:szCs w:val="32"/>
+        </w:rPr>
+      </w:pPr>
+      <w:r>
+        <w:rPr>
+          <w:rStyle w:val="normaltextrun"/>
+          <w:rFonts w:ascii="Arial" w:hAnsi="Arial" w:cs="Arial"/>
+          <w:color w:val="000000"/>
+          <w:sz w:val="32"/>
+          <w:szCs w:val="32"/>
+          <w:lang w:val="en-GB"/>
+        </w:rPr>
+        <w:t>ANUL I MASTER, SEMESTRUL I</w:t>
+      </w:r>
+      <w:r>
+        <w:rPr>
+          <w:rStyle w:val="eop"/>
+          <w:rFonts w:ascii="Arial" w:hAnsi="Arial" w:cs="Arial"/>
+          <w:color w:val="000000"/>
+          <w:sz w:val="32"/>
+          <w:szCs w:val="32"/>
+        </w:rPr>
+        <w:t> </w:t>
+      </w:r>
+    </w:p>
+    <w:p>
+      <w:pPr>
+        <w:pStyle w:val="paragraph"/>
+        <w:spacing w:before="0" w:beforeAutospacing="0" w:after="0" w:afterAutospacing="0"/>
+        <w:jc w:val="center"/>
+        <w:textAlignment w:val="baseline"/>
+        <w:rPr>
+          <w:rFonts w:ascii="Segoe UI" w:hAnsi="Segoe UI" w:cs="Segoe UI"/>
+          <w:sz w:val="18"/>
+          <w:szCs w:val="18"/>
+        </w:rPr>
+      </w:pPr>
+    </w:p>
+    <w:p>
+      <w:r>
+        <w:lastRenderedPageBreak/>
         <w:t>7.</w:t>
       </w:r>
     </w:p>
@@ -638,10 +1618,7 @@
       </w:r>
       <w:proofErr w:type="spellEnd"/>
       <w:r>
-        <w:t xml:space="preserve"> </w:t>
-      </w:r>
-      <w:r>
-        <w:t xml:space="preserve">comparative cu </w:t>
+        <w:t xml:space="preserve"> comparative cu </w:t>
       </w:r>
       <w:proofErr w:type="spellStart"/>
       <w:r>
@@ -705,10 +1682,7 @@
       </w:r>
       <w:proofErr w:type="spellStart"/>
       <w:r>
-        <w:t>pro</w:t>
-      </w:r>
-      <w:r>
-        <w:t>dus</w:t>
+        <w:t>produs</w:t>
       </w:r>
       <w:proofErr w:type="spellEnd"/>
       <w:r>
@@ -2803,8 +3777,6 @@
       <w:r>
         <w:t xml:space="preserve"> DBMS_DIMENSION.VALIDATE_DIMENSION.</w:t>
       </w:r>
-      <w:bookmarkStart w:id="0" w:name="_GoBack"/>
-      <w:bookmarkEnd w:id="0"/>
     </w:p>
     <w:sectPr>
       <w:pgSz w:w="12240" w:h="15840"/>
@@ -3485,6 +4457,34 @@
       <w:contextualSpacing/>
     </w:pPr>
   </w:style>
+  <w:style w:type="paragraph" w:customStyle="1" w:styleId="paragraph">
+    <w:name w:val="paragraph"/>
+    <w:basedOn w:val="Normal"/>
+    <w:rsid w:val="001F4D7B"/>
+    <w:pPr>
+      <w:spacing w:before="100" w:beforeAutospacing="1" w:after="100" w:afterAutospacing="1" w:line="240" w:lineRule="auto"/>
+    </w:pPr>
+    <w:rPr>
+      <w:rFonts w:ascii="Times New Roman" w:eastAsia="Times New Roman" w:hAnsi="Times New Roman" w:cs="Times New Roman"/>
+      <w:sz w:val="24"/>
+      <w:szCs w:val="24"/>
+    </w:rPr>
+  </w:style>
+  <w:style w:type="character" w:customStyle="1" w:styleId="normaltextrun">
+    <w:name w:val="normaltextrun"/>
+    <w:basedOn w:val="DefaultParagraphFont"/>
+    <w:rsid w:val="001F4D7B"/>
+  </w:style>
+  <w:style w:type="character" w:customStyle="1" w:styleId="eop">
+    <w:name w:val="eop"/>
+    <w:basedOn w:val="DefaultParagraphFont"/>
+    <w:rsid w:val="001F4D7B"/>
+  </w:style>
+  <w:style w:type="character" w:customStyle="1" w:styleId="bcx9">
+    <w:name w:val="bcx9"/>
+    <w:basedOn w:val="DefaultParagraphFont"/>
+    <w:rsid w:val="001F4D7B"/>
+  </w:style>
 </w:styles>
 </file>
 

</xml_diff>